<commit_message>
working sine generation with cache, edited linker scripts so that the RAMs of both cores do not overlap
</commit_message>
<xml_diff>
--- a/notes.docx
+++ b/notes.docx
@@ -4,6 +4,9 @@
   <w:body>
     <w:p>
       <w:r>
+        <w:rPr>
+          <w:noProof/>
+        </w:rPr>
         <w:drawing>
           <wp:inline distT="0" distB="0" distL="0" distR="0" wp14:anchorId="393F2EDB" wp14:editId="3D4AE6D0">
             <wp:extent cx="5943600" cy="5227320"/>
@@ -42,8 +45,148 @@
       </w:r>
     </w:p>
     <w:p>
+      <w:pPr>
+        <w:rPr>
+          <w:lang w:val="pl-PL"/>
+        </w:rPr>
+      </w:pPr>
       <w:r>
+        <w:rPr>
+          <w:lang w:val="pl-PL"/>
+        </w:rPr>
         <w:t>AN4891</w:t>
+      </w:r>
+      <w:r>
+        <w:rPr>
+          <w:lang w:val="pl-PL"/>
+        </w:rPr>
+        <w:t xml:space="preserve"> – nie wiadmo czy t</w:t>
+      </w:r>
+      <w:r>
+        <w:rPr>
+          <w:lang w:val="pl-PL"/>
+        </w:rPr>
+        <w:t>o prawda bo odnosi się do innego procka</w:t>
+      </w:r>
+    </w:p>
+    <w:p>
+      <w:pPr>
+        <w:rPr>
+          <w:lang w:val="pl-PL"/>
+        </w:rPr>
+      </w:pPr>
+      <w:r>
+        <w:rPr>
+          <w:lang w:val="pl-PL"/>
+        </w:rPr>
+        <w:drawing>
+          <wp:inline distT="0" distB="0" distL="0" distR="0" wp14:anchorId="53B01B8E" wp14:editId="74E98808">
+            <wp:extent cx="5943600" cy="512445"/>
+            <wp:effectExtent l="0" t="0" r="0" b="1905"/>
+            <wp:docPr id="3" name="Obraz 3"/>
+            <wp:cNvGraphicFramePr>
+              <a:graphicFrameLocks xmlns:a="http://schemas.openxmlformats.org/drawingml/2006/main" noChangeAspect="1"/>
+            </wp:cNvGraphicFramePr>
+            <a:graphic xmlns:a="http://schemas.openxmlformats.org/drawingml/2006/main">
+              <a:graphicData uri="http://schemas.openxmlformats.org/drawingml/2006/picture">
+                <pic:pic xmlns:pic="http://schemas.openxmlformats.org/drawingml/2006/picture">
+                  <pic:nvPicPr>
+                    <pic:cNvPr id="1" name=""/>
+                    <pic:cNvPicPr/>
+                  </pic:nvPicPr>
+                  <pic:blipFill>
+                    <a:blip r:embed="rId5"/>
+                    <a:stretch>
+                      <a:fillRect/>
+                    </a:stretch>
+                  </pic:blipFill>
+                  <pic:spPr>
+                    <a:xfrm>
+                      <a:off x="0" y="0"/>
+                      <a:ext cx="5943600" cy="512445"/>
+                    </a:xfrm>
+                    <a:prstGeom prst="rect">
+                      <a:avLst/>
+                    </a:prstGeom>
+                  </pic:spPr>
+                </pic:pic>
+              </a:graphicData>
+            </a:graphic>
+          </wp:inline>
+        </w:drawing>
+      </w:r>
+    </w:p>
+    <w:p>
+      <w:pPr>
+        <w:rPr>
+          <w:lang w:val="pl-PL"/>
+        </w:rPr>
+      </w:pPr>
+      <w:r>
+        <w:rPr>
+          <w:lang w:val="pl-PL"/>
+        </w:rPr>
+        <w:t>AN5557</w:t>
+      </w:r>
+      <w:r>
+        <w:rPr>
+          <w:lang w:val="pl-PL"/>
+        </w:rPr>
+        <w:t xml:space="preserve"> – to od tego p</w:t>
+      </w:r>
+      <w:r>
+        <w:rPr>
+          <w:lang w:val="pl-PL"/>
+        </w:rPr>
+        <w:t>rocka</w:t>
+      </w:r>
+    </w:p>
+    <w:p>
+      <w:r>
+        <w:rPr>
+          <w:noProof/>
+        </w:rPr>
+        <w:lastRenderedPageBreak/>
+        <w:drawing>
+          <wp:inline distT="0" distB="0" distL="0" distR="0" wp14:anchorId="1D299466" wp14:editId="4069BCB5">
+            <wp:extent cx="5943600" cy="3825875"/>
+            <wp:effectExtent l="0" t="0" r="0" b="3175"/>
+            <wp:docPr id="2" name="Obraz 2"/>
+            <wp:cNvGraphicFramePr>
+              <a:graphicFrameLocks xmlns:a="http://schemas.openxmlformats.org/drawingml/2006/main" noChangeAspect="1"/>
+            </wp:cNvGraphicFramePr>
+            <a:graphic xmlns:a="http://schemas.openxmlformats.org/drawingml/2006/main">
+              <a:graphicData uri="http://schemas.openxmlformats.org/drawingml/2006/picture">
+                <pic:pic xmlns:pic="http://schemas.openxmlformats.org/drawingml/2006/picture">
+                  <pic:nvPicPr>
+                    <pic:cNvPr id="1" name=""/>
+                    <pic:cNvPicPr/>
+                  </pic:nvPicPr>
+                  <pic:blipFill>
+                    <a:blip r:embed="rId6"/>
+                    <a:stretch>
+                      <a:fillRect/>
+                    </a:stretch>
+                  </pic:blipFill>
+                  <pic:spPr>
+                    <a:xfrm>
+                      <a:off x="0" y="0"/>
+                      <a:ext cx="5943600" cy="3825875"/>
+                    </a:xfrm>
+                    <a:prstGeom prst="rect">
+                      <a:avLst/>
+                    </a:prstGeom>
+                  </pic:spPr>
+                </pic:pic>
+              </a:graphicData>
+            </a:graphic>
+          </wp:inline>
+        </w:drawing>
+      </w:r>
+    </w:p>
+    <w:p>
+      <w:r>
+        <w:t>https://community.st.com/s/article/FAQ-DMA-is-not-working-on-STM32H7-devices</w:t>
       </w:r>
     </w:p>
     <w:sectPr>

</xml_diff>

<commit_message>
working initialization script for SRAM1 in CM7 startup
</commit_message>
<xml_diff>
--- a/notes.docx
+++ b/notes.docx
@@ -60,7 +60,21 @@
         <w:rPr>
           <w:lang w:val="pl-PL"/>
         </w:rPr>
-        <w:t xml:space="preserve"> – nie wiadmo czy t</w:t>
+        <w:t xml:space="preserve"> – nie </w:t>
+      </w:r>
+      <w:proofErr w:type="spellStart"/>
+      <w:r>
+        <w:rPr>
+          <w:lang w:val="pl-PL"/>
+        </w:rPr>
+        <w:t>wiadmo</w:t>
+      </w:r>
+      <w:proofErr w:type="spellEnd"/>
+      <w:r>
+        <w:rPr>
+          <w:lang w:val="pl-PL"/>
+        </w:rPr>
+        <w:t xml:space="preserve"> czy t</w:t>
       </w:r>
       <w:r>
         <w:rPr>
@@ -126,6 +140,53 @@
         <w:rPr>
           <w:lang w:val="pl-PL"/>
         </w:rPr>
+        <w:drawing>
+          <wp:inline distT="0" distB="0" distL="0" distR="0" wp14:anchorId="6F945EC3" wp14:editId="015E0EB7">
+            <wp:extent cx="5943600" cy="334645"/>
+            <wp:effectExtent l="0" t="0" r="0" b="8255"/>
+            <wp:docPr id="4" name="Obraz 4"/>
+            <wp:cNvGraphicFramePr>
+              <a:graphicFrameLocks xmlns:a="http://schemas.openxmlformats.org/drawingml/2006/main" noChangeAspect="1"/>
+            </wp:cNvGraphicFramePr>
+            <a:graphic xmlns:a="http://schemas.openxmlformats.org/drawingml/2006/main">
+              <a:graphicData uri="http://schemas.openxmlformats.org/drawingml/2006/picture">
+                <pic:pic xmlns:pic="http://schemas.openxmlformats.org/drawingml/2006/picture">
+                  <pic:nvPicPr>
+                    <pic:cNvPr id="1" name=""/>
+                    <pic:cNvPicPr/>
+                  </pic:nvPicPr>
+                  <pic:blipFill>
+                    <a:blip r:embed="rId6"/>
+                    <a:stretch>
+                      <a:fillRect/>
+                    </a:stretch>
+                  </pic:blipFill>
+                  <pic:spPr>
+                    <a:xfrm>
+                      <a:off x="0" y="0"/>
+                      <a:ext cx="5943600" cy="334645"/>
+                    </a:xfrm>
+                    <a:prstGeom prst="rect">
+                      <a:avLst/>
+                    </a:prstGeom>
+                  </pic:spPr>
+                </pic:pic>
+              </a:graphicData>
+            </a:graphic>
+          </wp:inline>
+        </w:drawing>
+      </w:r>
+    </w:p>
+    <w:p>
+      <w:pPr>
+        <w:rPr>
+          <w:lang w:val="pl-PL"/>
+        </w:rPr>
+      </w:pPr>
+      <w:r>
+        <w:rPr>
+          <w:lang w:val="pl-PL"/>
+        </w:rPr>
         <w:t>AN5557</w:t>
       </w:r>
       <w:r>
@@ -163,7 +224,7 @@
                     <pic:cNvPicPr/>
                   </pic:nvPicPr>
                   <pic:blipFill>
-                    <a:blip r:embed="rId6"/>
+                    <a:blip r:embed="rId7"/>
                     <a:stretch>
                       <a:fillRect/>
                     </a:stretch>

</xml_diff>